<commit_message>
Comment section turned into objects to prepare for functionality of comment button
</commit_message>
<xml_diff>
--- a/reddit-eval-steps.docx
+++ b/reddit-eval-steps.docx
@@ -2,250 +2,24 @@
 <file path=word/document.xml><?xml version="1.0" encoding="utf-8"?>
 <w:document xmlns:wpc="http://schemas.microsoft.com/office/word/2010/wordprocessingCanvas" xmlns:cx="http://schemas.microsoft.com/office/drawing/2014/chartex" xmlns:cx1="http://schemas.microsoft.com/office/drawing/2015/9/8/chartex" xmlns:cx2="http://schemas.microsoft.com/office/drawing/2015/10/21/chartex" xmlns:cx3="http://schemas.microsoft.com/office/drawing/2016/5/9/chartex" xmlns:cx4="http://schemas.microsoft.com/office/drawing/2016/5/10/chartex" xmlns:cx5="http://schemas.microsoft.com/office/drawing/2016/5/11/chartex" xmlns:cx6="http://schemas.microsoft.com/office/drawing/2016/5/12/chartex" xmlns:cx7="http://schemas.microsoft.com/office/drawing/2016/5/13/chartex" xmlns:cx8="http://schemas.microsoft.com/office/drawing/2016/5/14/chartex" xmlns:mc="http://schemas.openxmlformats.org/markup-compatibility/2006" xmlns:aink="http://schemas.microsoft.com/office/drawing/2016/ink" xmlns:am3d="http://schemas.microsoft.com/office/drawing/2017/model3d" xmlns:o="urn:schemas-microsoft-com:office:office" xmlns:r="http://schemas.openxmlformats.org/officeDocument/2006/relationships" xmlns:m="http://schemas.openxmlformats.org/officeDocument/2006/math" xmlns:v="urn:schemas-microsoft-com:vml" xmlns:wp14="http://schemas.microsoft.com/office/word/2010/wordprocessingDrawing" xmlns:wp="http://schemas.openxmlformats.org/drawingml/2006/wordprocessingDrawing" xmlns:w10="urn:schemas-microsoft-com:office:word" xmlns:w="http://schemas.openxmlformats.org/wordprocessingml/2006/main" xmlns:w14="http://schemas.microsoft.com/office/word/2010/wordml" xmlns:w15="http://schemas.microsoft.com/office/word/2012/wordml" xmlns:w16cex="http://schemas.microsoft.com/office/word/2018/wordml/cex" xmlns:w16cid="http://schemas.microsoft.com/office/word/2016/wordml/cid" xmlns:w16="http://schemas.microsoft.com/office/word/2018/wordml" xmlns:w16se="http://schemas.microsoft.com/office/word/2015/wordml/symex" xmlns:wpg="http://schemas.microsoft.com/office/word/2010/wordprocessingGroup" xmlns:wpi="http://schemas.microsoft.com/office/word/2010/wordprocessingInk" xmlns:wne="http://schemas.microsoft.com/office/word/2006/wordml" xmlns:wps="http://schemas.microsoft.com/office/word/2010/wordprocessingShape" mc:Ignorable="w14 w15 w16se w16cid w16 w16cex wp14">
   <w:body>
-    <w:p/>
-    <w:p>
-      <w:pPr>
-        <w:pStyle w:val="ListParagraph"/>
-        <w:numPr>
-          <w:ilvl w:val="0"/>
-          <w:numId w:val="1"/>
-        </w:numPr>
-      </w:pPr>
-      <w:r>
+    <w:p>
+      <w:pPr>
         <w:rPr>
           <w:b/>
           <w:bCs/>
-        </w:rPr>
-        <w:t xml:space="preserve">HTML: </w:t>
-      </w:r>
-      <w:r>
-        <w:t>Boilerplate html</w:t>
-      </w:r>
-    </w:p>
-    <w:p>
-      <w:pPr>
-        <w:pStyle w:val="ListParagraph"/>
-        <w:numPr>
-          <w:ilvl w:val="0"/>
-          <w:numId w:val="1"/>
-        </w:numPr>
-      </w:pPr>
-      <w:r>
-        <w:t>Link bootstrap</w:t>
-      </w:r>
-    </w:p>
-    <w:p>
-      <w:pPr>
-        <w:pStyle w:val="ListParagraph"/>
-        <w:numPr>
-          <w:ilvl w:val="0"/>
-          <w:numId w:val="1"/>
-        </w:numPr>
-      </w:pPr>
-      <w:r>
-        <w:t xml:space="preserve">Link </w:t>
-      </w:r>
-      <w:proofErr w:type="spellStart"/>
-      <w:r>
-        <w:t>jquery</w:t>
-      </w:r>
-      <w:proofErr w:type="spellEnd"/>
-    </w:p>
-    <w:p>
-      <w:pPr>
-        <w:pStyle w:val="ListParagraph"/>
-        <w:numPr>
-          <w:ilvl w:val="0"/>
-          <w:numId w:val="1"/>
-        </w:numPr>
-      </w:pPr>
-      <w:r>
-        <w:t>Create basic elements:</w:t>
-      </w:r>
-    </w:p>
-    <w:p>
-      <w:pPr>
-        <w:pStyle w:val="ListParagraph"/>
-        <w:numPr>
-          <w:ilvl w:val="1"/>
-          <w:numId w:val="1"/>
-        </w:numPr>
-      </w:pPr>
-      <w:r>
-        <w:t>Header: Project Reddit</w:t>
-      </w:r>
-    </w:p>
-    <w:p>
-      <w:pPr>
-        <w:pStyle w:val="ListParagraph"/>
-        <w:numPr>
-          <w:ilvl w:val="1"/>
-          <w:numId w:val="1"/>
-        </w:numPr>
-      </w:pPr>
-      <w:r>
-        <w:t>Create e</w:t>
-      </w:r>
-      <w:r>
-        <w:t xml:space="preserve">mpty posts </w:t>
-      </w:r>
-      <w:r>
-        <w:t>div</w:t>
-      </w:r>
-    </w:p>
-    <w:p>
-      <w:pPr>
-        <w:pStyle w:val="ListParagraph"/>
-        <w:numPr>
-          <w:ilvl w:val="1"/>
-          <w:numId w:val="1"/>
-        </w:numPr>
-      </w:pPr>
-      <w:r>
-        <w:t>Post form</w:t>
-      </w:r>
-    </w:p>
-    <w:p>
-      <w:pPr>
-        <w:pStyle w:val="ListParagraph"/>
-        <w:numPr>
-          <w:ilvl w:val="2"/>
-          <w:numId w:val="1"/>
-        </w:numPr>
-      </w:pPr>
-      <w:r>
-        <w:t>Header: Add a New Post</w:t>
-      </w:r>
-    </w:p>
-    <w:p>
-      <w:pPr>
-        <w:pStyle w:val="ListParagraph"/>
-        <w:numPr>
-          <w:ilvl w:val="2"/>
-          <w:numId w:val="1"/>
-        </w:numPr>
-      </w:pPr>
-      <w:r>
-        <w:t>Post Text input field</w:t>
-      </w:r>
-    </w:p>
-    <w:p>
-      <w:pPr>
-        <w:pStyle w:val="ListParagraph"/>
-        <w:numPr>
-          <w:ilvl w:val="2"/>
-          <w:numId w:val="1"/>
-        </w:numPr>
-      </w:pPr>
-      <w:r>
-        <w:t>Your Name input field</w:t>
-      </w:r>
-    </w:p>
-    <w:p>
-      <w:pPr>
-        <w:pStyle w:val="ListParagraph"/>
-        <w:numPr>
-          <w:ilvl w:val="2"/>
-          <w:numId w:val="1"/>
-        </w:numPr>
-      </w:pPr>
-      <w:r>
-        <w:t>Post button</w:t>
-      </w:r>
-      <w:r>
-        <w:t xml:space="preserve"> </w:t>
-      </w:r>
-    </w:p>
-    <w:p>
-      <w:pPr>
-        <w:pStyle w:val="ListParagraph"/>
-        <w:ind w:left="2160"/>
-      </w:pPr>
-    </w:p>
-    <w:p>
-      <w:pPr>
-        <w:pStyle w:val="ListParagraph"/>
-        <w:numPr>
-          <w:ilvl w:val="0"/>
-          <w:numId w:val="1"/>
-        </w:numPr>
+          <w:sz w:val="72"/>
+          <w:szCs w:val="72"/>
+        </w:rPr>
       </w:pPr>
       <w:r>
         <w:rPr>
           <w:b/>
           <w:bCs/>
-        </w:rPr>
-        <w:t xml:space="preserve">CSS: </w:t>
-      </w:r>
-      <w:r>
-        <w:t>Add basic CSS to elements using bootstrap</w:t>
-      </w:r>
-    </w:p>
-    <w:p>
-      <w:pPr>
-        <w:pStyle w:val="ListParagraph"/>
-        <w:numPr>
-          <w:ilvl w:val="1"/>
-          <w:numId w:val="1"/>
-        </w:numPr>
-      </w:pPr>
-      <w:r>
-        <w:t>Find “form” class</w:t>
-      </w:r>
-    </w:p>
-    <w:p>
-      <w:pPr>
-        <w:pStyle w:val="ListParagraph"/>
-        <w:numPr>
-          <w:ilvl w:val="1"/>
-          <w:numId w:val="1"/>
-        </w:numPr>
-      </w:pPr>
-      <w:r>
-        <w:t>Text formatting</w:t>
-      </w:r>
-    </w:p>
-    <w:p>
-      <w:pPr>
-        <w:pStyle w:val="ListParagraph"/>
-        <w:numPr>
-          <w:ilvl w:val="2"/>
-          <w:numId w:val="1"/>
-        </w:numPr>
-      </w:pPr>
-      <w:r>
-        <w:t>Font family /size</w:t>
-      </w:r>
-    </w:p>
-    <w:p>
-      <w:pPr>
-        <w:pStyle w:val="ListParagraph"/>
-        <w:numPr>
-          <w:ilvl w:val="2"/>
-          <w:numId w:val="1"/>
-        </w:numPr>
-      </w:pPr>
-      <w:r>
-        <w:t>Centering</w:t>
-      </w:r>
-    </w:p>
-    <w:p>
-      <w:pPr>
-        <w:pStyle w:val="ListParagraph"/>
-        <w:numPr>
-          <w:ilvl w:val="2"/>
-          <w:numId w:val="1"/>
-        </w:numPr>
-      </w:pPr>
-      <w:r>
-        <w:t>Line between posts</w:t>
-      </w:r>
-    </w:p>
-    <w:p>
-      <w:pPr>
-        <w:pStyle w:val="ListParagraph"/>
-        <w:ind w:left="2160"/>
-      </w:pPr>
+          <w:sz w:val="72"/>
+          <w:szCs w:val="72"/>
+        </w:rPr>
+        <w:t>Project Reddit</w:t>
+      </w:r>
     </w:p>
     <w:p>
       <w:pPr>
@@ -254,15 +28,382 @@
           <w:ilvl w:val="0"/>
           <w:numId w:val="1"/>
         </w:numPr>
+        <w:rPr>
+          <w:color w:val="808080" w:themeColor="background1" w:themeShade="80"/>
+        </w:rPr>
       </w:pPr>
       <w:r>
         <w:rPr>
           <w:b/>
           <w:bCs/>
+          <w:color w:val="808080" w:themeColor="background1" w:themeShade="80"/>
+        </w:rPr>
+        <w:t xml:space="preserve">HTML: </w:t>
+      </w:r>
+      <w:r>
+        <w:rPr>
+          <w:color w:val="808080" w:themeColor="background1" w:themeShade="80"/>
+        </w:rPr>
+        <w:t>Boilerplate html</w:t>
+      </w:r>
+    </w:p>
+    <w:p>
+      <w:pPr>
+        <w:pStyle w:val="ListParagraph"/>
+        <w:numPr>
+          <w:ilvl w:val="0"/>
+          <w:numId w:val="1"/>
+        </w:numPr>
+        <w:rPr>
+          <w:color w:val="808080" w:themeColor="background1" w:themeShade="80"/>
+        </w:rPr>
+      </w:pPr>
+      <w:r>
+        <w:rPr>
+          <w:color w:val="808080" w:themeColor="background1" w:themeShade="80"/>
+        </w:rPr>
+        <w:t>Link bootstrap</w:t>
+      </w:r>
+    </w:p>
+    <w:p>
+      <w:pPr>
+        <w:pStyle w:val="ListParagraph"/>
+        <w:numPr>
+          <w:ilvl w:val="0"/>
+          <w:numId w:val="1"/>
+        </w:numPr>
+        <w:rPr>
+          <w:color w:val="808080" w:themeColor="background1" w:themeShade="80"/>
+        </w:rPr>
+      </w:pPr>
+      <w:r>
+        <w:rPr>
+          <w:color w:val="808080" w:themeColor="background1" w:themeShade="80"/>
+        </w:rPr>
+        <w:t xml:space="preserve">Link </w:t>
+      </w:r>
+      <w:proofErr w:type="spellStart"/>
+      <w:r>
+        <w:rPr>
+          <w:color w:val="808080" w:themeColor="background1" w:themeShade="80"/>
+        </w:rPr>
+        <w:t>jquery</w:t>
+      </w:r>
+      <w:proofErr w:type="spellEnd"/>
+    </w:p>
+    <w:p>
+      <w:pPr>
+        <w:pStyle w:val="ListParagraph"/>
+        <w:numPr>
+          <w:ilvl w:val="0"/>
+          <w:numId w:val="1"/>
+        </w:numPr>
+        <w:rPr>
+          <w:color w:val="808080" w:themeColor="background1" w:themeShade="80"/>
+        </w:rPr>
+      </w:pPr>
+      <w:r>
+        <w:rPr>
+          <w:color w:val="808080" w:themeColor="background1" w:themeShade="80"/>
+        </w:rPr>
+        <w:t>Create basic elements:</w:t>
+      </w:r>
+    </w:p>
+    <w:p>
+      <w:pPr>
+        <w:pStyle w:val="ListParagraph"/>
+        <w:numPr>
+          <w:ilvl w:val="1"/>
+          <w:numId w:val="1"/>
+        </w:numPr>
+        <w:rPr>
+          <w:color w:val="808080" w:themeColor="background1" w:themeShade="80"/>
+        </w:rPr>
+      </w:pPr>
+      <w:r>
+        <w:rPr>
+          <w:color w:val="808080" w:themeColor="background1" w:themeShade="80"/>
+        </w:rPr>
+        <w:t>Header: Project Reddit</w:t>
+      </w:r>
+    </w:p>
+    <w:p>
+      <w:pPr>
+        <w:pStyle w:val="ListParagraph"/>
+        <w:numPr>
+          <w:ilvl w:val="1"/>
+          <w:numId w:val="1"/>
+        </w:numPr>
+        <w:rPr>
+          <w:color w:val="808080" w:themeColor="background1" w:themeShade="80"/>
+        </w:rPr>
+      </w:pPr>
+      <w:r>
+        <w:rPr>
+          <w:color w:val="808080" w:themeColor="background1" w:themeShade="80"/>
+        </w:rPr>
+        <w:t>Create e</w:t>
+      </w:r>
+      <w:r>
+        <w:rPr>
+          <w:color w:val="808080" w:themeColor="background1" w:themeShade="80"/>
+        </w:rPr>
+        <w:t xml:space="preserve">mpty posts </w:t>
+      </w:r>
+      <w:r>
+        <w:rPr>
+          <w:color w:val="808080" w:themeColor="background1" w:themeShade="80"/>
+        </w:rPr>
+        <w:t>div</w:t>
+      </w:r>
+    </w:p>
+    <w:p>
+      <w:pPr>
+        <w:pStyle w:val="ListParagraph"/>
+        <w:numPr>
+          <w:ilvl w:val="1"/>
+          <w:numId w:val="1"/>
+        </w:numPr>
+        <w:rPr>
+          <w:color w:val="808080" w:themeColor="background1" w:themeShade="80"/>
+        </w:rPr>
+      </w:pPr>
+      <w:r>
+        <w:rPr>
+          <w:color w:val="808080" w:themeColor="background1" w:themeShade="80"/>
+        </w:rPr>
+        <w:t>Post form</w:t>
+      </w:r>
+    </w:p>
+    <w:p>
+      <w:pPr>
+        <w:pStyle w:val="ListParagraph"/>
+        <w:numPr>
+          <w:ilvl w:val="2"/>
+          <w:numId w:val="1"/>
+        </w:numPr>
+        <w:rPr>
+          <w:color w:val="808080" w:themeColor="background1" w:themeShade="80"/>
+        </w:rPr>
+      </w:pPr>
+      <w:r>
+        <w:rPr>
+          <w:color w:val="808080" w:themeColor="background1" w:themeShade="80"/>
+        </w:rPr>
+        <w:t>Header: Add a New Post</w:t>
+      </w:r>
+    </w:p>
+    <w:p>
+      <w:pPr>
+        <w:pStyle w:val="ListParagraph"/>
+        <w:numPr>
+          <w:ilvl w:val="2"/>
+          <w:numId w:val="1"/>
+        </w:numPr>
+        <w:rPr>
+          <w:color w:val="808080" w:themeColor="background1" w:themeShade="80"/>
+        </w:rPr>
+      </w:pPr>
+      <w:r>
+        <w:rPr>
+          <w:color w:val="808080" w:themeColor="background1" w:themeShade="80"/>
+        </w:rPr>
+        <w:t>Post Text input field</w:t>
+      </w:r>
+    </w:p>
+    <w:p>
+      <w:pPr>
+        <w:pStyle w:val="ListParagraph"/>
+        <w:numPr>
+          <w:ilvl w:val="2"/>
+          <w:numId w:val="1"/>
+        </w:numPr>
+        <w:rPr>
+          <w:color w:val="808080" w:themeColor="background1" w:themeShade="80"/>
+        </w:rPr>
+      </w:pPr>
+      <w:r>
+        <w:rPr>
+          <w:color w:val="808080" w:themeColor="background1" w:themeShade="80"/>
+        </w:rPr>
+        <w:t>Your Name input field</w:t>
+      </w:r>
+    </w:p>
+    <w:p>
+      <w:pPr>
+        <w:pStyle w:val="ListParagraph"/>
+        <w:numPr>
+          <w:ilvl w:val="2"/>
+          <w:numId w:val="1"/>
+        </w:numPr>
+        <w:rPr>
+          <w:color w:val="808080" w:themeColor="background1" w:themeShade="80"/>
+        </w:rPr>
+      </w:pPr>
+      <w:r>
+        <w:rPr>
+          <w:color w:val="808080" w:themeColor="background1" w:themeShade="80"/>
+        </w:rPr>
+        <w:t>Post button</w:t>
+      </w:r>
+      <w:r>
+        <w:rPr>
+          <w:color w:val="808080" w:themeColor="background1" w:themeShade="80"/>
+        </w:rPr>
+        <w:t xml:space="preserve"> </w:t>
+      </w:r>
+    </w:p>
+    <w:p>
+      <w:pPr>
+        <w:pStyle w:val="ListParagraph"/>
+        <w:ind w:left="2160"/>
+      </w:pPr>
+    </w:p>
+    <w:p>
+      <w:pPr>
+        <w:pStyle w:val="ListParagraph"/>
+        <w:numPr>
+          <w:ilvl w:val="0"/>
+          <w:numId w:val="1"/>
+        </w:numPr>
+        <w:rPr>
+          <w:color w:val="808080" w:themeColor="background1" w:themeShade="80"/>
+        </w:rPr>
+      </w:pPr>
+      <w:r>
+        <w:rPr>
+          <w:b/>
+          <w:bCs/>
+          <w:color w:val="808080" w:themeColor="background1" w:themeShade="80"/>
+        </w:rPr>
+        <w:t xml:space="preserve">CSS: </w:t>
+      </w:r>
+      <w:r>
+        <w:rPr>
+          <w:color w:val="808080" w:themeColor="background1" w:themeShade="80"/>
+        </w:rPr>
+        <w:t>Add basic CSS to elements using bootstrap</w:t>
+      </w:r>
+    </w:p>
+    <w:p>
+      <w:pPr>
+        <w:pStyle w:val="ListParagraph"/>
+        <w:numPr>
+          <w:ilvl w:val="1"/>
+          <w:numId w:val="1"/>
+        </w:numPr>
+        <w:rPr>
+          <w:color w:val="808080" w:themeColor="background1" w:themeShade="80"/>
+        </w:rPr>
+      </w:pPr>
+      <w:r>
+        <w:rPr>
+          <w:color w:val="808080" w:themeColor="background1" w:themeShade="80"/>
+        </w:rPr>
+        <w:t>Find “form” class</w:t>
+      </w:r>
+    </w:p>
+    <w:p>
+      <w:pPr>
+        <w:pStyle w:val="ListParagraph"/>
+        <w:numPr>
+          <w:ilvl w:val="1"/>
+          <w:numId w:val="1"/>
+        </w:numPr>
+        <w:rPr>
+          <w:color w:val="808080" w:themeColor="background1" w:themeShade="80"/>
+        </w:rPr>
+      </w:pPr>
+      <w:r>
+        <w:rPr>
+          <w:color w:val="808080" w:themeColor="background1" w:themeShade="80"/>
+        </w:rPr>
+        <w:t>Text formatting</w:t>
+      </w:r>
+    </w:p>
+    <w:p>
+      <w:pPr>
+        <w:pStyle w:val="ListParagraph"/>
+        <w:numPr>
+          <w:ilvl w:val="2"/>
+          <w:numId w:val="1"/>
+        </w:numPr>
+        <w:rPr>
+          <w:color w:val="808080" w:themeColor="background1" w:themeShade="80"/>
+        </w:rPr>
+      </w:pPr>
+      <w:r>
+        <w:rPr>
+          <w:color w:val="808080" w:themeColor="background1" w:themeShade="80"/>
+        </w:rPr>
+        <w:t>Font family /size</w:t>
+      </w:r>
+    </w:p>
+    <w:p>
+      <w:pPr>
+        <w:pStyle w:val="ListParagraph"/>
+        <w:numPr>
+          <w:ilvl w:val="2"/>
+          <w:numId w:val="1"/>
+        </w:numPr>
+        <w:rPr>
+          <w:color w:val="808080" w:themeColor="background1" w:themeShade="80"/>
+        </w:rPr>
+      </w:pPr>
+      <w:r>
+        <w:rPr>
+          <w:color w:val="808080" w:themeColor="background1" w:themeShade="80"/>
+        </w:rPr>
+        <w:t>Centering</w:t>
+      </w:r>
+    </w:p>
+    <w:p>
+      <w:pPr>
+        <w:pStyle w:val="ListParagraph"/>
+        <w:numPr>
+          <w:ilvl w:val="2"/>
+          <w:numId w:val="1"/>
+        </w:numPr>
+        <w:rPr>
+          <w:color w:val="808080" w:themeColor="background1" w:themeShade="80"/>
+        </w:rPr>
+      </w:pPr>
+      <w:r>
+        <w:rPr>
+          <w:color w:val="808080" w:themeColor="background1" w:themeShade="80"/>
+        </w:rPr>
+        <w:t>Line between posts</w:t>
+      </w:r>
+    </w:p>
+    <w:p>
+      <w:pPr>
+        <w:pStyle w:val="ListParagraph"/>
+        <w:ind w:left="2160"/>
+      </w:pPr>
+    </w:p>
+    <w:p>
+      <w:pPr>
+        <w:pStyle w:val="ListParagraph"/>
+        <w:numPr>
+          <w:ilvl w:val="0"/>
+          <w:numId w:val="1"/>
+        </w:numPr>
+        <w:rPr>
+          <w:color w:val="808080" w:themeColor="background1" w:themeShade="80"/>
+        </w:rPr>
+      </w:pPr>
+      <w:r>
+        <w:rPr>
+          <w:b/>
+          <w:bCs/>
+          <w:color w:val="808080" w:themeColor="background1" w:themeShade="80"/>
         </w:rPr>
         <w:t xml:space="preserve">JS: </w:t>
       </w:r>
       <w:r>
+        <w:rPr>
+          <w:color w:val="808080" w:themeColor="background1" w:themeShade="80"/>
+        </w:rPr>
         <w:t>Add click listener to post button</w:t>
       </w:r>
     </w:p>
@@ -273,8 +414,14 @@
           <w:ilvl w:val="1"/>
           <w:numId w:val="1"/>
         </w:numPr>
-      </w:pPr>
-      <w:r>
+        <w:rPr>
+          <w:color w:val="808080" w:themeColor="background1" w:themeShade="80"/>
+        </w:rPr>
+      </w:pPr>
+      <w:r>
+        <w:rPr>
+          <w:color w:val="808080" w:themeColor="background1" w:themeShade="80"/>
+        </w:rPr>
         <w:t>Create elements from input of Text and Name</w:t>
       </w:r>
     </w:p>
@@ -285,8 +432,14 @@
           <w:ilvl w:val="1"/>
           <w:numId w:val="1"/>
         </w:numPr>
-      </w:pPr>
-      <w:r>
+        <w:rPr>
+          <w:color w:val="808080" w:themeColor="background1" w:themeShade="80"/>
+        </w:rPr>
+      </w:pPr>
+      <w:r>
+        <w:rPr>
+          <w:color w:val="808080" w:themeColor="background1" w:themeShade="80"/>
+        </w:rPr>
         <w:t>Append elements to Post div</w:t>
       </w:r>
     </w:p>
@@ -294,6 +447,9 @@
       <w:pPr>
         <w:pStyle w:val="ListParagraph"/>
         <w:ind w:left="1440"/>
+        <w:rPr>
+          <w:color w:val="808080" w:themeColor="background1" w:themeShade="80"/>
+        </w:rPr>
       </w:pPr>
     </w:p>
     <w:p>
@@ -303,8 +459,14 @@
           <w:ilvl w:val="0"/>
           <w:numId w:val="1"/>
         </w:numPr>
-      </w:pPr>
-      <w:r>
+        <w:rPr>
+          <w:color w:val="808080" w:themeColor="background1" w:themeShade="80"/>
+        </w:rPr>
+      </w:pPr>
+      <w:r>
+        <w:rPr>
+          <w:color w:val="808080" w:themeColor="background1" w:themeShade="80"/>
+        </w:rPr>
         <w:t>Create Remove link</w:t>
       </w:r>
     </w:p>
@@ -315,8 +477,14 @@
           <w:ilvl w:val="1"/>
           <w:numId w:val="1"/>
         </w:numPr>
-      </w:pPr>
-      <w:r>
+        <w:rPr>
+          <w:color w:val="808080" w:themeColor="background1" w:themeShade="80"/>
+        </w:rPr>
+      </w:pPr>
+      <w:r>
+        <w:rPr>
+          <w:color w:val="808080" w:themeColor="background1" w:themeShade="80"/>
+        </w:rPr>
         <w:t>Create Remove link element</w:t>
       </w:r>
     </w:p>
@@ -327,21 +495,131 @@
           <w:ilvl w:val="1"/>
           <w:numId w:val="1"/>
         </w:numPr>
-      </w:pPr>
-      <w:r>
+        <w:rPr>
+          <w:color w:val="808080" w:themeColor="background1" w:themeShade="80"/>
+        </w:rPr>
+      </w:pPr>
+      <w:r>
+        <w:rPr>
+          <w:color w:val="808080" w:themeColor="background1" w:themeShade="80"/>
+        </w:rPr>
         <w:t>Append to post element</w:t>
       </w:r>
     </w:p>
     <w:p>
       <w:pPr>
         <w:pStyle w:val="ListParagraph"/>
+        <w:ind w:left="1440"/>
+        <w:rPr>
+          <w:color w:val="808080" w:themeColor="background1" w:themeShade="80"/>
+        </w:rPr>
+      </w:pPr>
+    </w:p>
+    <w:p>
+      <w:pPr>
+        <w:pStyle w:val="ListParagraph"/>
+        <w:numPr>
+          <w:ilvl w:val="0"/>
+          <w:numId w:val="1"/>
+        </w:numPr>
+        <w:rPr>
+          <w:color w:val="808080" w:themeColor="background1" w:themeShade="80"/>
+        </w:rPr>
+      </w:pPr>
+      <w:r>
+        <w:rPr>
+          <w:color w:val="808080" w:themeColor="background1" w:themeShade="80"/>
+        </w:rPr>
+        <w:t>Add click listener</w:t>
+      </w:r>
+      <w:r>
+        <w:rPr>
+          <w:color w:val="808080" w:themeColor="background1" w:themeShade="80"/>
+        </w:rPr>
+        <w:t xml:space="preserve"> for remove link</w:t>
+      </w:r>
+      <w:r>
+        <w:rPr>
+          <w:color w:val="808080" w:themeColor="background1" w:themeShade="80"/>
+        </w:rPr>
+        <w:t xml:space="preserve"> inside of post event listener</w:t>
+      </w:r>
+    </w:p>
+    <w:p>
+      <w:pPr>
+        <w:pStyle w:val="ListParagraph"/>
         <w:numPr>
           <w:ilvl w:val="1"/>
           <w:numId w:val="1"/>
         </w:numPr>
-      </w:pPr>
-      <w:r>
-        <w:t>Add click listener inside of post event listener</w:t>
+        <w:rPr>
+          <w:color w:val="808080" w:themeColor="background1" w:themeShade="80"/>
+        </w:rPr>
+      </w:pPr>
+      <w:r>
+        <w:rPr>
+          <w:color w:val="808080" w:themeColor="background1" w:themeShade="80"/>
+        </w:rPr>
+        <w:t xml:space="preserve">Create function </w:t>
+      </w:r>
+    </w:p>
+    <w:p>
+      <w:pPr>
+        <w:pStyle w:val="ListParagraph"/>
+        <w:numPr>
+          <w:ilvl w:val="2"/>
+          <w:numId w:val="1"/>
+        </w:numPr>
+        <w:rPr>
+          <w:color w:val="808080" w:themeColor="background1" w:themeShade="80"/>
+        </w:rPr>
+      </w:pPr>
+      <w:r>
+        <w:rPr>
+          <w:color w:val="808080" w:themeColor="background1" w:themeShade="80"/>
+        </w:rPr>
+        <w:t xml:space="preserve">This parent </w:t>
+      </w:r>
+      <w:proofErr w:type="gramStart"/>
+      <w:r>
+        <w:rPr>
+          <w:color w:val="808080" w:themeColor="background1" w:themeShade="80"/>
+        </w:rPr>
+        <w:t>remove</w:t>
+      </w:r>
+      <w:proofErr w:type="gramEnd"/>
+      <w:r>
+        <w:rPr>
+          <w:color w:val="808080" w:themeColor="background1" w:themeShade="80"/>
+        </w:rPr>
+        <w:t>? Google</w:t>
+      </w:r>
+    </w:p>
+    <w:p>
+      <w:pPr>
+        <w:pStyle w:val="ListParagraph"/>
+        <w:ind w:left="2160"/>
+        <w:rPr>
+          <w:color w:val="808080" w:themeColor="background1" w:themeShade="80"/>
+        </w:rPr>
+      </w:pPr>
+    </w:p>
+    <w:p>
+      <w:pPr>
+        <w:pStyle w:val="ListParagraph"/>
+        <w:numPr>
+          <w:ilvl w:val="0"/>
+          <w:numId w:val="1"/>
+        </w:numPr>
+        <w:rPr>
+          <w:color w:val="808080" w:themeColor="background1" w:themeShade="80"/>
+        </w:rPr>
+      </w:pPr>
+      <w:r>
+        <w:rPr>
+          <w:color w:val="808080" w:themeColor="background1" w:themeShade="80"/>
+        </w:rPr>
+        <w:t>Create Comments link</w:t>
       </w:r>
     </w:p>
     <w:p>
@@ -351,9 +629,110 @@
           <w:ilvl w:val="1"/>
           <w:numId w:val="1"/>
         </w:numPr>
-      </w:pPr>
-      <w:r>
-        <w:t xml:space="preserve">Create function </w:t>
+        <w:rPr>
+          <w:color w:val="808080" w:themeColor="background1" w:themeShade="80"/>
+        </w:rPr>
+      </w:pPr>
+      <w:r>
+        <w:rPr>
+          <w:color w:val="808080" w:themeColor="background1" w:themeShade="80"/>
+        </w:rPr>
+        <w:t>Create Comment link element</w:t>
+      </w:r>
+    </w:p>
+    <w:p>
+      <w:pPr>
+        <w:pStyle w:val="ListParagraph"/>
+        <w:numPr>
+          <w:ilvl w:val="1"/>
+          <w:numId w:val="1"/>
+        </w:numPr>
+        <w:rPr>
+          <w:color w:val="808080" w:themeColor="background1" w:themeShade="80"/>
+        </w:rPr>
+      </w:pPr>
+      <w:r>
+        <w:rPr>
+          <w:color w:val="808080" w:themeColor="background1" w:themeShade="80"/>
+        </w:rPr>
+        <w:t>Append to post element</w:t>
+      </w:r>
+    </w:p>
+    <w:p>
+      <w:pPr>
+        <w:pStyle w:val="ListParagraph"/>
+        <w:ind w:left="1440"/>
+        <w:rPr>
+          <w:color w:val="808080" w:themeColor="background1" w:themeShade="80"/>
+        </w:rPr>
+      </w:pPr>
+    </w:p>
+    <w:p>
+      <w:pPr>
+        <w:pStyle w:val="ListParagraph"/>
+        <w:numPr>
+          <w:ilvl w:val="0"/>
+          <w:numId w:val="1"/>
+        </w:numPr>
+        <w:rPr>
+          <w:color w:val="808080" w:themeColor="background1" w:themeShade="80"/>
+        </w:rPr>
+      </w:pPr>
+      <w:r>
+        <w:rPr>
+          <w:color w:val="808080" w:themeColor="background1" w:themeShade="80"/>
+        </w:rPr>
+        <w:t>Add click listener</w:t>
+      </w:r>
+      <w:r>
+        <w:rPr>
+          <w:color w:val="808080" w:themeColor="background1" w:themeShade="80"/>
+        </w:rPr>
+        <w:t xml:space="preserve"> for comments link</w:t>
+      </w:r>
+      <w:r>
+        <w:rPr>
+          <w:color w:val="808080" w:themeColor="background1" w:themeShade="80"/>
+        </w:rPr>
+        <w:t xml:space="preserve"> inside of post event listener</w:t>
+      </w:r>
+    </w:p>
+    <w:p>
+      <w:pPr>
+        <w:pStyle w:val="ListParagraph"/>
+        <w:numPr>
+          <w:ilvl w:val="1"/>
+          <w:numId w:val="1"/>
+        </w:numPr>
+        <w:rPr>
+          <w:color w:val="808080" w:themeColor="background1" w:themeShade="80"/>
+        </w:rPr>
+      </w:pPr>
+      <w:r>
+        <w:rPr>
+          <w:color w:val="808080" w:themeColor="background1" w:themeShade="80"/>
+        </w:rPr>
+        <w:t>Create function</w:t>
+      </w:r>
+      <w:r>
+        <w:rPr>
+          <w:color w:val="808080" w:themeColor="background1" w:themeShade="80"/>
+        </w:rPr>
+        <w:t xml:space="preserve"> ***Maybe add comments el to post w/ other </w:t>
+      </w:r>
+      <w:proofErr w:type="spellStart"/>
+      <w:r>
+        <w:rPr>
+          <w:color w:val="808080" w:themeColor="background1" w:themeShade="80"/>
+        </w:rPr>
+        <w:t>el’s</w:t>
+      </w:r>
+      <w:proofErr w:type="spellEnd"/>
+      <w:r>
+        <w:rPr>
+          <w:color w:val="808080" w:themeColor="background1" w:themeShade="80"/>
+        </w:rPr>
+        <w:t xml:space="preserve"> &amp; just hide by default</w:t>
       </w:r>
     </w:p>
     <w:p>
@@ -363,17 +742,138 @@
           <w:ilvl w:val="2"/>
           <w:numId w:val="1"/>
         </w:numPr>
-      </w:pPr>
-      <w:r>
-        <w:t xml:space="preserve">This parent </w:t>
-      </w:r>
-      <w:proofErr w:type="gramStart"/>
-      <w:r>
-        <w:t>remove</w:t>
-      </w:r>
-      <w:proofErr w:type="gramEnd"/>
-      <w:r>
-        <w:t>? Google</w:t>
+        <w:rPr>
+          <w:color w:val="808080" w:themeColor="background1" w:themeShade="80"/>
+        </w:rPr>
+      </w:pPr>
+      <w:r>
+        <w:rPr>
+          <w:color w:val="808080" w:themeColor="background1" w:themeShade="80"/>
+        </w:rPr>
+        <w:t xml:space="preserve">Create </w:t>
+      </w:r>
+      <w:proofErr w:type="spellStart"/>
+      <w:r>
+        <w:rPr>
+          <w:color w:val="808080" w:themeColor="background1" w:themeShade="80"/>
+        </w:rPr>
+        <w:t>comment</w:t>
+      </w:r>
+      <w:r>
+        <w:rPr>
+          <w:color w:val="808080" w:themeColor="background1" w:themeShade="80"/>
+        </w:rPr>
+        <w:t>S</w:t>
+      </w:r>
+      <w:proofErr w:type="spellEnd"/>
+      <w:r>
+        <w:rPr>
+          <w:color w:val="808080" w:themeColor="background1" w:themeShade="80"/>
+        </w:rPr>
+        <w:t xml:space="preserve"> element</w:t>
+      </w:r>
+    </w:p>
+    <w:p>
+      <w:pPr>
+        <w:pStyle w:val="ListParagraph"/>
+        <w:numPr>
+          <w:ilvl w:val="2"/>
+          <w:numId w:val="1"/>
+        </w:numPr>
+        <w:rPr>
+          <w:color w:val="808080" w:themeColor="background1" w:themeShade="80"/>
+        </w:rPr>
+      </w:pPr>
+      <w:r>
+        <w:rPr>
+          <w:color w:val="808080" w:themeColor="background1" w:themeShade="80"/>
+        </w:rPr>
+        <w:t xml:space="preserve">Create input field for text </w:t>
+      </w:r>
+    </w:p>
+    <w:p>
+      <w:pPr>
+        <w:pStyle w:val="ListParagraph"/>
+        <w:numPr>
+          <w:ilvl w:val="2"/>
+          <w:numId w:val="1"/>
+        </w:numPr>
+        <w:rPr>
+          <w:color w:val="808080" w:themeColor="background1" w:themeShade="80"/>
+        </w:rPr>
+      </w:pPr>
+      <w:r>
+        <w:rPr>
+          <w:color w:val="808080" w:themeColor="background1" w:themeShade="80"/>
+        </w:rPr>
+        <w:t>Create input field for Name</w:t>
+      </w:r>
+    </w:p>
+    <w:p>
+      <w:pPr>
+        <w:pStyle w:val="ListParagraph"/>
+        <w:numPr>
+          <w:ilvl w:val="2"/>
+          <w:numId w:val="1"/>
+        </w:numPr>
+        <w:rPr>
+          <w:color w:val="808080" w:themeColor="background1" w:themeShade="80"/>
+        </w:rPr>
+      </w:pPr>
+      <w:r>
+        <w:rPr>
+          <w:color w:val="808080" w:themeColor="background1" w:themeShade="80"/>
+        </w:rPr>
+        <w:lastRenderedPageBreak/>
+        <w:t>Create post button</w:t>
+      </w:r>
+    </w:p>
+    <w:p>
+      <w:pPr>
+        <w:pStyle w:val="ListParagraph"/>
+        <w:numPr>
+          <w:ilvl w:val="2"/>
+          <w:numId w:val="1"/>
+        </w:numPr>
+        <w:rPr>
+          <w:color w:val="808080" w:themeColor="background1" w:themeShade="80"/>
+        </w:rPr>
+      </w:pPr>
+      <w:r>
+        <w:rPr>
+          <w:color w:val="808080" w:themeColor="background1" w:themeShade="80"/>
+        </w:rPr>
+        <w:t>Append to post</w:t>
+      </w:r>
+      <w:r>
+        <w:rPr>
+          <w:color w:val="808080" w:themeColor="background1" w:themeShade="80"/>
+        </w:rPr>
+        <w:t xml:space="preserve"> (between post text and name)</w:t>
+      </w:r>
+    </w:p>
+    <w:p>
+      <w:pPr>
+        <w:pStyle w:val="ListParagraph"/>
+        <w:numPr>
+          <w:ilvl w:val="2"/>
+          <w:numId w:val="1"/>
+        </w:numPr>
+        <w:rPr>
+          <w:color w:val="808080" w:themeColor="background1" w:themeShade="80"/>
+        </w:rPr>
+      </w:pPr>
+      <w:r>
+        <w:rPr>
+          <w:color w:val="808080" w:themeColor="background1" w:themeShade="80"/>
+        </w:rPr>
+        <w:t xml:space="preserve">Show/hide when comments link </w:t>
+      </w:r>
+      <w:r>
+        <w:rPr>
+          <w:color w:val="808080" w:themeColor="background1" w:themeShade="80"/>
+        </w:rPr>
+        <w:t>is clicked</w:t>
       </w:r>
     </w:p>
     <w:p>
@@ -391,173 +891,6 @@
         </w:numPr>
       </w:pPr>
       <w:r>
-        <w:t>Create Comments link</w:t>
-      </w:r>
-    </w:p>
-    <w:p>
-      <w:pPr>
-        <w:pStyle w:val="ListParagraph"/>
-        <w:numPr>
-          <w:ilvl w:val="1"/>
-          <w:numId w:val="1"/>
-        </w:numPr>
-      </w:pPr>
-      <w:r>
-        <w:t>Create Comment link element</w:t>
-      </w:r>
-    </w:p>
-    <w:p>
-      <w:pPr>
-        <w:pStyle w:val="ListParagraph"/>
-        <w:numPr>
-          <w:ilvl w:val="1"/>
-          <w:numId w:val="1"/>
-        </w:numPr>
-      </w:pPr>
-      <w:r>
-        <w:t>Append to post element</w:t>
-      </w:r>
-    </w:p>
-    <w:p>
-      <w:pPr>
-        <w:pStyle w:val="ListParagraph"/>
-        <w:numPr>
-          <w:ilvl w:val="1"/>
-          <w:numId w:val="1"/>
-        </w:numPr>
-      </w:pPr>
-      <w:r>
-        <w:t>Add click listener inside of post event listener</w:t>
-      </w:r>
-    </w:p>
-    <w:p>
-      <w:pPr>
-        <w:pStyle w:val="ListParagraph"/>
-        <w:numPr>
-          <w:ilvl w:val="1"/>
-          <w:numId w:val="1"/>
-        </w:numPr>
-      </w:pPr>
-      <w:r>
-        <w:t>Create function</w:t>
-      </w:r>
-      <w:r>
-        <w:t xml:space="preserve"> ***Maybe add comments el to post w/ other </w:t>
-      </w:r>
-      <w:proofErr w:type="spellStart"/>
-      <w:r>
-        <w:t>el’s</w:t>
-      </w:r>
-      <w:proofErr w:type="spellEnd"/>
-      <w:r>
-        <w:t xml:space="preserve"> &amp; just hide by default</w:t>
-      </w:r>
-    </w:p>
-    <w:p>
-      <w:pPr>
-        <w:pStyle w:val="ListParagraph"/>
-        <w:numPr>
-          <w:ilvl w:val="2"/>
-          <w:numId w:val="1"/>
-        </w:numPr>
-      </w:pPr>
-      <w:r>
-        <w:t xml:space="preserve">Create </w:t>
-      </w:r>
-      <w:proofErr w:type="spellStart"/>
-      <w:r>
-        <w:t>comment</w:t>
-      </w:r>
-      <w:r>
-        <w:t>S</w:t>
-      </w:r>
-      <w:proofErr w:type="spellEnd"/>
-      <w:r>
-        <w:t xml:space="preserve"> element</w:t>
-      </w:r>
-    </w:p>
-    <w:p>
-      <w:pPr>
-        <w:pStyle w:val="ListParagraph"/>
-        <w:numPr>
-          <w:ilvl w:val="2"/>
-          <w:numId w:val="1"/>
-        </w:numPr>
-      </w:pPr>
-      <w:r>
-        <w:t xml:space="preserve">Create input field for text </w:t>
-      </w:r>
-    </w:p>
-    <w:p>
-      <w:pPr>
-        <w:pStyle w:val="ListParagraph"/>
-        <w:numPr>
-          <w:ilvl w:val="2"/>
-          <w:numId w:val="1"/>
-        </w:numPr>
-      </w:pPr>
-      <w:r>
-        <w:t>Create input field for Name</w:t>
-      </w:r>
-    </w:p>
-    <w:p>
-      <w:pPr>
-        <w:pStyle w:val="ListParagraph"/>
-        <w:numPr>
-          <w:ilvl w:val="2"/>
-          <w:numId w:val="1"/>
-        </w:numPr>
-      </w:pPr>
-      <w:r>
-        <w:t>Create post button</w:t>
-      </w:r>
-    </w:p>
-    <w:p>
-      <w:pPr>
-        <w:pStyle w:val="ListParagraph"/>
-        <w:numPr>
-          <w:ilvl w:val="2"/>
-          <w:numId w:val="1"/>
-        </w:numPr>
-      </w:pPr>
-      <w:r>
-        <w:t>Append to post</w:t>
-      </w:r>
-      <w:r>
-        <w:t xml:space="preserve"> (between post text and name)</w:t>
-      </w:r>
-    </w:p>
-    <w:p>
-      <w:pPr>
-        <w:pStyle w:val="ListParagraph"/>
-        <w:numPr>
-          <w:ilvl w:val="2"/>
-          <w:numId w:val="1"/>
-        </w:numPr>
-      </w:pPr>
-      <w:r>
-        <w:t xml:space="preserve">Show/hide when comments link </w:t>
-      </w:r>
-      <w:r>
-        <w:t>is clicked</w:t>
-      </w:r>
-    </w:p>
-    <w:p>
-      <w:pPr>
-        <w:pStyle w:val="ListParagraph"/>
-        <w:ind w:left="2160"/>
-      </w:pPr>
-    </w:p>
-    <w:p>
-      <w:pPr>
-        <w:pStyle w:val="ListParagraph"/>
-        <w:numPr>
-          <w:ilvl w:val="0"/>
-          <w:numId w:val="1"/>
-        </w:numPr>
-      </w:pPr>
-      <w:r>
-        <w:lastRenderedPageBreak/>
         <w:t>Add click listener to Post Comments button (inside of comments link listener)</w:t>
       </w:r>
     </w:p>

</xml_diff>

<commit_message>
Changing comment form to inline
</commit_message>
<xml_diff>
--- a/reddit-eval-steps.docx
+++ b/reddit-eval-steps.docx
@@ -889,8 +889,14 @@
           <w:ilvl w:val="0"/>
           <w:numId w:val="1"/>
         </w:numPr>
-      </w:pPr>
-      <w:r>
+        <w:rPr>
+          <w:color w:val="808080" w:themeColor="background1" w:themeShade="80"/>
+        </w:rPr>
+      </w:pPr>
+      <w:r>
+        <w:rPr>
+          <w:color w:val="808080" w:themeColor="background1" w:themeShade="80"/>
+        </w:rPr>
         <w:t>Add click listener to Post Comments button (inside of comments link listener)</w:t>
       </w:r>
     </w:p>
@@ -901,8 +907,14 @@
           <w:ilvl w:val="1"/>
           <w:numId w:val="1"/>
         </w:numPr>
-      </w:pPr>
-      <w:r>
+        <w:rPr>
+          <w:color w:val="808080" w:themeColor="background1" w:themeShade="80"/>
+        </w:rPr>
+      </w:pPr>
+      <w:r>
+        <w:rPr>
+          <w:color w:val="808080" w:themeColor="background1" w:themeShade="80"/>
+        </w:rPr>
         <w:t>Create Comment element</w:t>
       </w:r>
     </w:p>
@@ -913,8 +925,14 @@
           <w:ilvl w:val="1"/>
           <w:numId w:val="1"/>
         </w:numPr>
-      </w:pPr>
-      <w:r>
+        <w:rPr>
+          <w:color w:val="808080" w:themeColor="background1" w:themeShade="80"/>
+        </w:rPr>
+      </w:pPr>
+      <w:r>
+        <w:rPr>
+          <w:color w:val="808080" w:themeColor="background1" w:themeShade="80"/>
+        </w:rPr>
         <w:t>Create element from Comment text input</w:t>
       </w:r>
     </w:p>
@@ -925,8 +943,14 @@
           <w:ilvl w:val="1"/>
           <w:numId w:val="1"/>
         </w:numPr>
-      </w:pPr>
-      <w:r>
+        <w:rPr>
+          <w:color w:val="808080" w:themeColor="background1" w:themeShade="80"/>
+        </w:rPr>
+      </w:pPr>
+      <w:r>
+        <w:rPr>
+          <w:color w:val="808080" w:themeColor="background1" w:themeShade="80"/>
+        </w:rPr>
         <w:t>Create element from Comment Name input</w:t>
       </w:r>
     </w:p>
@@ -937,8 +961,14 @@
           <w:ilvl w:val="1"/>
           <w:numId w:val="1"/>
         </w:numPr>
-      </w:pPr>
-      <w:r>
+        <w:rPr>
+          <w:color w:val="808080" w:themeColor="background1" w:themeShade="80"/>
+        </w:rPr>
+      </w:pPr>
+      <w:r>
+        <w:rPr>
+          <w:color w:val="808080" w:themeColor="background1" w:themeShade="80"/>
+        </w:rPr>
         <w:t>Append Text and Name to Comment element (Add to top – button/input at bottom)</w:t>
       </w:r>
     </w:p>
@@ -946,6 +976,9 @@
       <w:pPr>
         <w:pStyle w:val="ListParagraph"/>
         <w:ind w:left="1440"/>
+        <w:rPr>
+          <w:color w:val="808080" w:themeColor="background1" w:themeShade="80"/>
+        </w:rPr>
       </w:pPr>
     </w:p>
     <w:p>
@@ -955,8 +988,14 @@
           <w:ilvl w:val="0"/>
           <w:numId w:val="1"/>
         </w:numPr>
-      </w:pPr>
-      <w:r>
+        <w:rPr>
+          <w:color w:val="808080" w:themeColor="background1" w:themeShade="80"/>
+        </w:rPr>
+      </w:pPr>
+      <w:r>
+        <w:rPr>
+          <w:color w:val="808080" w:themeColor="background1" w:themeShade="80"/>
+        </w:rPr>
         <w:t>Add remove X to comments</w:t>
       </w:r>
     </w:p>
@@ -967,8 +1006,14 @@
           <w:ilvl w:val="1"/>
           <w:numId w:val="1"/>
         </w:numPr>
-      </w:pPr>
-      <w:r>
+        <w:rPr>
+          <w:color w:val="808080" w:themeColor="background1" w:themeShade="80"/>
+        </w:rPr>
+      </w:pPr>
+      <w:r>
+        <w:rPr>
+          <w:color w:val="808080" w:themeColor="background1" w:themeShade="80"/>
+        </w:rPr>
         <w:t>Create X element</w:t>
       </w:r>
     </w:p>
@@ -979,8 +1024,14 @@
           <w:ilvl w:val="1"/>
           <w:numId w:val="1"/>
         </w:numPr>
-      </w:pPr>
-      <w:r>
+        <w:rPr>
+          <w:color w:val="808080" w:themeColor="background1" w:themeShade="80"/>
+        </w:rPr>
+      </w:pPr>
+      <w:r>
+        <w:rPr>
+          <w:color w:val="808080" w:themeColor="background1" w:themeShade="80"/>
+        </w:rPr>
         <w:t>Append to Comment element</w:t>
       </w:r>
     </w:p>
@@ -988,6 +1039,9 @@
       <w:pPr>
         <w:pStyle w:val="ListParagraph"/>
         <w:ind w:left="1440"/>
+        <w:rPr>
+          <w:color w:val="808080" w:themeColor="background1" w:themeShade="80"/>
+        </w:rPr>
       </w:pPr>
     </w:p>
     <w:p>
@@ -997,11 +1051,20 @@
           <w:ilvl w:val="0"/>
           <w:numId w:val="1"/>
         </w:numPr>
-      </w:pPr>
-      <w:r>
+        <w:rPr>
+          <w:color w:val="808080" w:themeColor="background1" w:themeShade="80"/>
+        </w:rPr>
+      </w:pPr>
+      <w:r>
+        <w:rPr>
+          <w:color w:val="808080" w:themeColor="background1" w:themeShade="80"/>
+        </w:rPr>
         <w:t xml:space="preserve">Add click listener to X button (inside of </w:t>
       </w:r>
       <w:r>
+        <w:rPr>
+          <w:color w:val="808080" w:themeColor="background1" w:themeShade="80"/>
+        </w:rPr>
         <w:t>comments link listener)</w:t>
       </w:r>
     </w:p>
@@ -1012,12 +1075,21 @@
           <w:ilvl w:val="1"/>
           <w:numId w:val="1"/>
         </w:numPr>
-      </w:pPr>
-      <w:r>
+        <w:rPr>
+          <w:color w:val="808080" w:themeColor="background1" w:themeShade="80"/>
+        </w:rPr>
+      </w:pPr>
+      <w:r>
+        <w:rPr>
+          <w:color w:val="808080" w:themeColor="background1" w:themeShade="80"/>
+        </w:rPr>
         <w:t xml:space="preserve">Create function to remove this </w:t>
       </w:r>
       <w:proofErr w:type="gramStart"/>
       <w:r>
+        <w:rPr>
+          <w:color w:val="808080" w:themeColor="background1" w:themeShade="80"/>
+        </w:rPr>
         <w:t>parent ?</w:t>
       </w:r>
       <w:proofErr w:type="gramEnd"/>
@@ -1031,6 +1103,9 @@
         </w:numPr>
       </w:pPr>
       <w:r>
+        <w:rPr>
+          <w:color w:val="808080" w:themeColor="background1" w:themeShade="80"/>
+        </w:rPr>
         <w:t>(refer to delete button for syntax)</w:t>
       </w:r>
     </w:p>
@@ -1044,6 +1119,9 @@
       <w:pPr>
         <w:pStyle w:val="ListParagraph"/>
       </w:pPr>
+      <w:r>
+        <w:t>*Clean up!!!!</w:t>
+      </w:r>
     </w:p>
     <w:sectPr>
       <w:pgSz w:w="12240" w:h="15840"/>

</xml_diff>

<commit_message>
Adding edit link to page with no functionality yet
</commit_message>
<xml_diff>
--- a/reddit-eval-steps.docx
+++ b/reddit-eval-steps.docx
@@ -578,21 +578,7 @@
         <w:rPr>
           <w:color w:val="808080" w:themeColor="background1" w:themeShade="80"/>
         </w:rPr>
-        <w:t xml:space="preserve">This parent </w:t>
-      </w:r>
-      <w:proofErr w:type="gramStart"/>
-      <w:r>
-        <w:rPr>
-          <w:color w:val="808080" w:themeColor="background1" w:themeShade="80"/>
-        </w:rPr>
-        <w:t>remove</w:t>
-      </w:r>
-      <w:proofErr w:type="gramEnd"/>
-      <w:r>
-        <w:rPr>
-          <w:color w:val="808080" w:themeColor="background1" w:themeShade="80"/>
-        </w:rPr>
-        <w:t>? Google</w:t>
+        <w:t>This parent remove? Google</w:t>
       </w:r>
     </w:p>
     <w:p>
@@ -1083,16 +1069,8 @@
         <w:rPr>
           <w:color w:val="808080" w:themeColor="background1" w:themeShade="80"/>
         </w:rPr>
-        <w:t xml:space="preserve">Create function to remove this </w:t>
-      </w:r>
-      <w:proofErr w:type="gramStart"/>
-      <w:r>
-        <w:rPr>
-          <w:color w:val="808080" w:themeColor="background1" w:themeShade="80"/>
-        </w:rPr>
-        <w:t>parent ?</w:t>
-      </w:r>
-      <w:proofErr w:type="gramEnd"/>
+        <w:t>Create function to remove this parent ?</w:t>
+      </w:r>
     </w:p>
     <w:p>
       <w:pPr>
@@ -1121,6 +1099,198 @@
       </w:pPr>
       <w:r>
         <w:t>*Clean up!!!!</w:t>
+      </w:r>
+    </w:p>
+    <w:p>
+      <w:pPr>
+        <w:pStyle w:val="ListParagraph"/>
+      </w:pPr>
+    </w:p>
+    <w:p>
+      <w:pPr>
+        <w:pStyle w:val="ListParagraph"/>
+      </w:pPr>
+      <w:r>
+        <w:t>Extensions:</w:t>
+      </w:r>
+    </w:p>
+    <w:p>
+      <w:pPr>
+        <w:pStyle w:val="ListParagraph"/>
+      </w:pPr>
+    </w:p>
+    <w:p>
+      <w:pPr>
+        <w:pStyle w:val="ListParagraph"/>
+        <w:numPr>
+          <w:ilvl w:val="0"/>
+          <w:numId w:val="2"/>
+        </w:numPr>
+      </w:pPr>
+      <w:r>
+        <w:t>Add editing ability to user posts</w:t>
+      </w:r>
+    </w:p>
+    <w:p>
+      <w:pPr>
+        <w:pStyle w:val="ListParagraph"/>
+        <w:numPr>
+          <w:ilvl w:val="1"/>
+          <w:numId w:val="2"/>
+        </w:numPr>
+      </w:pPr>
+      <w:r>
+        <w:t xml:space="preserve">Add edit button to </w:t>
+      </w:r>
+      <w:r>
+        <w:t xml:space="preserve">post </w:t>
+      </w:r>
+      <w:r>
+        <w:t>section similar to remove button</w:t>
+      </w:r>
+    </w:p>
+    <w:p>
+      <w:pPr>
+        <w:pStyle w:val="ListParagraph"/>
+        <w:numPr>
+          <w:ilvl w:val="1"/>
+          <w:numId w:val="2"/>
+        </w:numPr>
+      </w:pPr>
+      <w:r>
+        <w:t>In click function, have input element appear</w:t>
+      </w:r>
+    </w:p>
+    <w:p>
+      <w:pPr>
+        <w:pStyle w:val="ListParagraph"/>
+        <w:numPr>
+          <w:ilvl w:val="2"/>
+          <w:numId w:val="2"/>
+        </w:numPr>
+      </w:pPr>
+      <w:r>
+        <w:t>Give it the value of the current post</w:t>
+      </w:r>
+    </w:p>
+    <w:p>
+      <w:pPr>
+        <w:pStyle w:val="ListParagraph"/>
+        <w:numPr>
+          <w:ilvl w:val="2"/>
+          <w:numId w:val="2"/>
+        </w:numPr>
+      </w:pPr>
+      <w:r>
+        <w:t>Have it hide the current post</w:t>
+      </w:r>
+    </w:p>
+    <w:p>
+      <w:pPr>
+        <w:pStyle w:val="ListParagraph"/>
+        <w:numPr>
+          <w:ilvl w:val="2"/>
+          <w:numId w:val="2"/>
+        </w:numPr>
+      </w:pPr>
+      <w:r>
+        <w:t>Clicking button again should post information</w:t>
+      </w:r>
+    </w:p>
+    <w:p>
+      <w:pPr>
+        <w:pStyle w:val="ListParagraph"/>
+        <w:numPr>
+          <w:ilvl w:val="3"/>
+          <w:numId w:val="2"/>
+        </w:numPr>
+      </w:pPr>
+      <w:r>
+        <w:t>Replace value of post with new input</w:t>
+      </w:r>
+    </w:p>
+    <w:p>
+      <w:pPr>
+        <w:pStyle w:val="ListParagraph"/>
+        <w:numPr>
+          <w:ilvl w:val="3"/>
+          <w:numId w:val="2"/>
+        </w:numPr>
+      </w:pPr>
+      <w:r>
+        <w:t>“edit” button text should change to “submit”</w:t>
+      </w:r>
+    </w:p>
+    <w:p>
+      <w:pPr>
+        <w:pStyle w:val="ListParagraph"/>
+        <w:numPr>
+          <w:ilvl w:val="2"/>
+          <w:numId w:val="2"/>
+        </w:numPr>
+      </w:pPr>
+      <w:r>
+        <w:t>After submitted, input needs to disappear again and post should reappear</w:t>
+      </w:r>
+    </w:p>
+    <w:p>
+      <w:pPr>
+        <w:pStyle w:val="ListParagraph"/>
+        <w:numPr>
+          <w:ilvl w:val="0"/>
+          <w:numId w:val="2"/>
+        </w:numPr>
+      </w:pPr>
+    </w:p>
+    <w:p/>
+    <w:p/>
+    <w:p/>
+    <w:p>
+      <w:pPr>
+        <w:pStyle w:val="ListParagraph"/>
+        <w:numPr>
+          <w:ilvl w:val="0"/>
+          <w:numId w:val="2"/>
+        </w:numPr>
+      </w:pPr>
+      <w:r>
+        <w:t>Have comments section look like it’s on its own page when clicked</w:t>
+      </w:r>
+    </w:p>
+    <w:p>
+      <w:pPr>
+        <w:pStyle w:val="ListParagraph"/>
+        <w:numPr>
+          <w:ilvl w:val="1"/>
+          <w:numId w:val="2"/>
+        </w:numPr>
+      </w:pPr>
+      <w:r>
+        <w:t>Add comment page link to post</w:t>
+      </w:r>
+    </w:p>
+    <w:p>
+      <w:pPr>
+        <w:pStyle w:val="ListParagraph"/>
+        <w:numPr>
+          <w:ilvl w:val="1"/>
+          <w:numId w:val="2"/>
+        </w:numPr>
+      </w:pPr>
+      <w:r>
+        <w:t>In object for link, add click function</w:t>
+      </w:r>
+    </w:p>
+    <w:p>
+      <w:pPr>
+        <w:pStyle w:val="ListParagraph"/>
+        <w:numPr>
+          <w:ilvl w:val="2"/>
+          <w:numId w:val="2"/>
+        </w:numPr>
+      </w:pPr>
+      <w:r>
+        <w:t>Needs to hide all elements but current post/comments/comment form, and page header</w:t>
       </w:r>
     </w:p>
     <w:sectPr>
@@ -1136,16 +1306,16 @@
 <file path=word/numbering.xml><?xml version="1.0" encoding="utf-8"?>
 <w:numbering xmlns:wpc="http://schemas.microsoft.com/office/word/2010/wordprocessingCanvas" xmlns:cx="http://schemas.microsoft.com/office/drawing/2014/chartex" xmlns:cx1="http://schemas.microsoft.com/office/drawing/2015/9/8/chartex" xmlns:cx2="http://schemas.microsoft.com/office/drawing/2015/10/21/chartex" xmlns:cx3="http://schemas.microsoft.com/office/drawing/2016/5/9/chartex" xmlns:cx4="http://schemas.microsoft.com/office/drawing/2016/5/10/chartex" xmlns:cx5="http://schemas.microsoft.com/office/drawing/2016/5/11/chartex" xmlns:cx6="http://schemas.microsoft.com/office/drawing/2016/5/12/chartex" xmlns:cx7="http://schemas.microsoft.com/office/drawing/2016/5/13/chartex" xmlns:cx8="http://schemas.microsoft.com/office/drawing/2016/5/14/chartex" xmlns:mc="http://schemas.openxmlformats.org/markup-compatibility/2006" xmlns:aink="http://schemas.microsoft.com/office/drawing/2016/ink" xmlns:am3d="http://schemas.microsoft.com/office/drawing/2017/model3d" xmlns:o="urn:schemas-microsoft-com:office:office" xmlns:r="http://schemas.openxmlformats.org/officeDocument/2006/relationships" xmlns:m="http://schemas.openxmlformats.org/officeDocument/2006/math" xmlns:v="urn:schemas-microsoft-com:vml" xmlns:wp14="http://schemas.microsoft.com/office/word/2010/wordprocessingDrawing" xmlns:wp="http://schemas.openxmlformats.org/drawingml/2006/wordprocessingDrawing" xmlns:w10="urn:schemas-microsoft-com:office:word" xmlns:w="http://schemas.openxmlformats.org/wordprocessingml/2006/main" xmlns:w14="http://schemas.microsoft.com/office/word/2010/wordml" xmlns:w15="http://schemas.microsoft.com/office/word/2012/wordml" xmlns:w16cex="http://schemas.microsoft.com/office/word/2018/wordml/cex" xmlns:w16cid="http://schemas.microsoft.com/office/word/2016/wordml/cid" xmlns:w16="http://schemas.microsoft.com/office/word/2018/wordml" xmlns:w16se="http://schemas.microsoft.com/office/word/2015/wordml/symex" xmlns:wpg="http://schemas.microsoft.com/office/word/2010/wordprocessingGroup" xmlns:wpi="http://schemas.microsoft.com/office/word/2010/wordprocessingInk" xmlns:wne="http://schemas.microsoft.com/office/word/2006/wordml" xmlns:wps="http://schemas.microsoft.com/office/word/2010/wordprocessingShape" mc:Ignorable="w14 w15 w16se w16cid w16 w16cex wp14">
   <w:abstractNum w:abstractNumId="0" w15:restartNumberingAfterBreak="0">
-    <w:nsid w:val="40577E25"/>
+    <w:nsid w:val="0CEE356C"/>
     <w:multiLevelType w:val="hybridMultilevel"/>
-    <w:tmpl w:val="39F4D6CC"/>
+    <w:tmpl w:val="5B6E1A7C"/>
     <w:lvl w:ilvl="0" w:tplc="04090001">
       <w:start w:val="1"/>
       <w:numFmt w:val="bullet"/>
       <w:lvlText w:val=""/>
       <w:lvlJc w:val="left"/>
       <w:pPr>
-        <w:ind w:left="720" w:hanging="360"/>
+        <w:ind w:left="1440" w:hanging="360"/>
       </w:pPr>
       <w:rPr>
         <w:rFonts w:ascii="Symbol" w:hAnsi="Symbol" w:hint="default"/>
@@ -1157,7 +1327,7 @@
       <w:lvlText w:val="o"/>
       <w:lvlJc w:val="left"/>
       <w:pPr>
-        <w:ind w:left="1440" w:hanging="360"/>
+        <w:ind w:left="2160" w:hanging="360"/>
       </w:pPr>
       <w:rPr>
         <w:rFonts w:ascii="Courier New" w:hAnsi="Courier New" w:cs="Courier New" w:hint="default"/>
@@ -1169,6 +1339,119 @@
       <w:lvlText w:val=""/>
       <w:lvlJc w:val="left"/>
       <w:pPr>
+        <w:ind w:left="2880" w:hanging="360"/>
+      </w:pPr>
+      <w:rPr>
+        <w:rFonts w:ascii="Wingdings" w:hAnsi="Wingdings" w:hint="default"/>
+      </w:rPr>
+    </w:lvl>
+    <w:lvl w:ilvl="3" w:tplc="04090001">
+      <w:start w:val="1"/>
+      <w:numFmt w:val="bullet"/>
+      <w:lvlText w:val=""/>
+      <w:lvlJc w:val="left"/>
+      <w:pPr>
+        <w:ind w:left="3600" w:hanging="360"/>
+      </w:pPr>
+      <w:rPr>
+        <w:rFonts w:ascii="Symbol" w:hAnsi="Symbol" w:hint="default"/>
+      </w:rPr>
+    </w:lvl>
+    <w:lvl w:ilvl="4" w:tplc="04090003" w:tentative="1">
+      <w:start w:val="1"/>
+      <w:numFmt w:val="bullet"/>
+      <w:lvlText w:val="o"/>
+      <w:lvlJc w:val="left"/>
+      <w:pPr>
+        <w:ind w:left="4320" w:hanging="360"/>
+      </w:pPr>
+      <w:rPr>
+        <w:rFonts w:ascii="Courier New" w:hAnsi="Courier New" w:cs="Courier New" w:hint="default"/>
+      </w:rPr>
+    </w:lvl>
+    <w:lvl w:ilvl="5" w:tplc="04090005" w:tentative="1">
+      <w:start w:val="1"/>
+      <w:numFmt w:val="bullet"/>
+      <w:lvlText w:val=""/>
+      <w:lvlJc w:val="left"/>
+      <w:pPr>
+        <w:ind w:left="5040" w:hanging="360"/>
+      </w:pPr>
+      <w:rPr>
+        <w:rFonts w:ascii="Wingdings" w:hAnsi="Wingdings" w:hint="default"/>
+      </w:rPr>
+    </w:lvl>
+    <w:lvl w:ilvl="6" w:tplc="04090001" w:tentative="1">
+      <w:start w:val="1"/>
+      <w:numFmt w:val="bullet"/>
+      <w:lvlText w:val=""/>
+      <w:lvlJc w:val="left"/>
+      <w:pPr>
+        <w:ind w:left="5760" w:hanging="360"/>
+      </w:pPr>
+      <w:rPr>
+        <w:rFonts w:ascii="Symbol" w:hAnsi="Symbol" w:hint="default"/>
+      </w:rPr>
+    </w:lvl>
+    <w:lvl w:ilvl="7" w:tplc="04090003" w:tentative="1">
+      <w:start w:val="1"/>
+      <w:numFmt w:val="bullet"/>
+      <w:lvlText w:val="o"/>
+      <w:lvlJc w:val="left"/>
+      <w:pPr>
+        <w:ind w:left="6480" w:hanging="360"/>
+      </w:pPr>
+      <w:rPr>
+        <w:rFonts w:ascii="Courier New" w:hAnsi="Courier New" w:cs="Courier New" w:hint="default"/>
+      </w:rPr>
+    </w:lvl>
+    <w:lvl w:ilvl="8" w:tplc="04090005" w:tentative="1">
+      <w:start w:val="1"/>
+      <w:numFmt w:val="bullet"/>
+      <w:lvlText w:val=""/>
+      <w:lvlJc w:val="left"/>
+      <w:pPr>
+        <w:ind w:left="7200" w:hanging="360"/>
+      </w:pPr>
+      <w:rPr>
+        <w:rFonts w:ascii="Wingdings" w:hAnsi="Wingdings" w:hint="default"/>
+      </w:rPr>
+    </w:lvl>
+  </w:abstractNum>
+  <w:abstractNum w:abstractNumId="1" w15:restartNumberingAfterBreak="0">
+    <w:nsid w:val="40577E25"/>
+    <w:multiLevelType w:val="hybridMultilevel"/>
+    <w:tmpl w:val="39F4D6CC"/>
+    <w:lvl w:ilvl="0" w:tplc="04090001">
+      <w:start w:val="1"/>
+      <w:numFmt w:val="bullet"/>
+      <w:lvlText w:val=""/>
+      <w:lvlJc w:val="left"/>
+      <w:pPr>
+        <w:ind w:left="720" w:hanging="360"/>
+      </w:pPr>
+      <w:rPr>
+        <w:rFonts w:ascii="Symbol" w:hAnsi="Symbol" w:hint="default"/>
+      </w:rPr>
+    </w:lvl>
+    <w:lvl w:ilvl="1" w:tplc="04090003">
+      <w:start w:val="1"/>
+      <w:numFmt w:val="bullet"/>
+      <w:lvlText w:val="o"/>
+      <w:lvlJc w:val="left"/>
+      <w:pPr>
+        <w:ind w:left="1440" w:hanging="360"/>
+      </w:pPr>
+      <w:rPr>
+        <w:rFonts w:ascii="Courier New" w:hAnsi="Courier New" w:cs="Courier New" w:hint="default"/>
+      </w:rPr>
+    </w:lvl>
+    <w:lvl w:ilvl="2" w:tplc="04090005">
+      <w:start w:val="1"/>
+      <w:numFmt w:val="bullet"/>
+      <w:lvlText w:val=""/>
+      <w:lvlJc w:val="left"/>
+      <w:pPr>
         <w:ind w:left="2160" w:hanging="360"/>
       </w:pPr>
       <w:rPr>
@@ -1249,6 +1532,9 @@
     </w:lvl>
   </w:abstractNum>
   <w:num w:numId="1">
+    <w:abstractNumId w:val="1"/>
+  </w:num>
+  <w:num w:numId="2">
     <w:abstractNumId w:val="0"/>
   </w:num>
 </w:numbering>
@@ -1377,6 +1663,7 @@
     <w:lsdException w:name="HTML Sample" w:semiHidden="1" w:unhideWhenUsed="1"/>
     <w:lsdException w:name="HTML Typewriter" w:semiHidden="1" w:unhideWhenUsed="1"/>
     <w:lsdException w:name="HTML Variable" w:semiHidden="1" w:unhideWhenUsed="1"/>
+    <w:lsdException w:name="Normal Table" w:semiHidden="1" w:unhideWhenUsed="1"/>
     <w:lsdException w:name="annotation subject" w:semiHidden="1" w:unhideWhenUsed="1"/>
     <w:lsdException w:name="No List" w:semiHidden="1" w:unhideWhenUsed="1"/>
     <w:lsdException w:name="Outline List 1" w:semiHidden="1" w:unhideWhenUsed="1"/>
@@ -1423,8 +1710,10 @@
     <w:lsdException w:name="Table Subtle 2" w:semiHidden="1" w:unhideWhenUsed="1"/>
     <w:lsdException w:name="Table Web 1" w:semiHidden="1" w:unhideWhenUsed="1"/>
     <w:lsdException w:name="Table Web 2" w:semiHidden="1" w:unhideWhenUsed="1"/>
+    <w:lsdException w:name="Table Web 3" w:semiHidden="1" w:unhideWhenUsed="1"/>
     <w:lsdException w:name="Balloon Text" w:semiHidden="1" w:unhideWhenUsed="1"/>
     <w:lsdException w:name="Table Grid" w:uiPriority="39"/>
+    <w:lsdException w:name="Table Theme" w:semiHidden="1" w:unhideWhenUsed="1"/>
     <w:lsdException w:name="Placeholder Text" w:semiHidden="1"/>
     <w:lsdException w:name="No Spacing" w:uiPriority="1" w:qFormat="1"/>
     <w:lsdException w:name="Light Shading" w:uiPriority="60"/>

</xml_diff>